<commit_message>
Revised with Shadow Symmetry
</commit_message>
<xml_diff>
--- a/Growth_Blueprint/5D_Prompt_Singularity_Configuration.docx
+++ b/Growth_Blueprint/5D_Prompt_Singularity_Configuration.docx
@@ -8,6 +8,7 @@
         <w:spacing w:after="160" w:lineRule="auto"/>
         <w:rPr>
           <w:b w:val="1"/>
+          <w:bCs w:val="1"/>
         </w:rPr>
       </w:pPr>
       <w:bookmarkStart w:colFirst="0" w:colLast="0" w:name="_wemijr4cn09x" w:id="0"/>
@@ -15,6 +16,7 @@
       <w:r>
         <w:rPr>
           <w:b w:val="1"/>
+          <w:bCs w:val="1"/>
           <w:rtl w:val="0"/>
         </w:rPr>
         <w:t xml:space="preserve">5D Prompt Singularity:</w:t>
@@ -40,6 +42,7 @@
         <w:spacing w:after="160" w:lineRule="auto"/>
         <w:rPr>
           <w:b w:val="1"/>
+          <w:bCs w:val="1"/>
         </w:rPr>
       </w:pPr>
       <w:bookmarkStart w:colFirst="0" w:colLast="0" w:name="_v5qdz8nt4ngv" w:id="1"/>
@@ -47,6 +50,7 @@
       <w:r>
         <w:rPr>
           <w:b w:val="1"/>
+          <w:bCs w:val="1"/>
           <w:rtl w:val="0"/>
         </w:rPr>
         <w:t xml:space="preserve">Core Framework Integration</w:t>
@@ -278,7 +282,7 @@
           <w:ilvl w:val="1"/>
           <w:numId w:val="3"/>
         </w:numPr>
-        <w:spacing w:after="160" w:before="0" w:beforeAutospacing="0" w:lineRule="auto"/>
+        <w:spacing w:after="0" w:afterAutospacing="0" w:before="0" w:beforeAutospacing="0" w:lineRule="auto"/>
         <w:ind w:left="1440" w:hanging="360"/>
         <w:rPr>
           <w:sz w:val="24"/>
@@ -290,6 +294,42 @@
           <w:rtl w:val="0"/>
         </w:rPr>
         <w:t xml:space="preserve">Dark Red: Urgent pivots requiring immediate resolution</w:t>
+      </w:r>
+    </w:p>
+    <w:p>
+      <w:pPr>
+        <w:numPr>
+          <w:ilvl w:val="1"/>
+          <w:numId w:val="3"/>
+        </w:numPr>
+        <w:ind w:left="1440" w:hanging="360"/>
+      </w:pPr>
+      <w:r>
+        <w:rPr>
+          <w:i w:val="1"/>
+          <w:iCs w:val="1"/>
+          <w:rtl w:val="0"/>
+        </w:rPr>
+        <w:t xml:space="preserve">Shadow overlay (Dark Red border/outline on dimensional color):</w:t>
+      </w:r>
+      <w:r>
+        <w:rPr>
+          <w:rtl w:val="0"/>
+        </w:rPr>
+        <w:t xml:space="preserve"> Shadow-tagged artifacts retain their dimensional color with a dark red visual differentiator, per kernel spec color_system contract</w:t>
+      </w:r>
+      <w:r>
+        <w:rPr>
+          <w:rFonts w:ascii="Roboto Mono" w:cs="Roboto Mono" w:eastAsia="Roboto Mono" w:hAnsi="Roboto Mono"/>
+          <w:color w:val="188038"/>
+          <w:rtl w:val="0"/>
+        </w:rPr>
+        <w:br w:type="textWrapping"/>
+      </w:r>
+      <w:r>
+        <w:rPr>
+          <w:rtl w:val="0"/>
+        </w:rPr>
       </w:r>
     </w:p>
     <w:p>
@@ -298,6 +338,7 @@
         <w:spacing w:after="160" w:lineRule="auto"/>
         <w:rPr>
           <w:b w:val="1"/>
+          <w:bCs w:val="1"/>
         </w:rPr>
       </w:pPr>
       <w:bookmarkStart w:colFirst="0" w:colLast="0" w:name="_a1rpjtns99dg" w:id="2"/>
@@ -305,6 +346,7 @@
       <w:r>
         <w:rPr>
           <w:b w:val="1"/>
+          <w:bCs w:val="1"/>
           <w:rtl w:val="0"/>
         </w:rPr>
         <w:t xml:space="preserve">Command Set</w:t>
@@ -316,6 +358,7 @@
         <w:spacing w:after="160" w:lineRule="auto"/>
         <w:rPr>
           <w:b w:val="1"/>
+          <w:bCs w:val="1"/>
         </w:rPr>
       </w:pPr>
       <w:bookmarkStart w:colFirst="0" w:colLast="0" w:name="_xavik0hcmcez" w:id="3"/>
@@ -323,6 +366,7 @@
       <w:r>
         <w:rPr>
           <w:b w:val="1"/>
+          <w:bCs w:val="1"/>
           <w:rtl w:val="0"/>
         </w:rPr>
         <w:t xml:space="preserve">Primary Simulation Commands</w:t>
@@ -344,6 +388,7 @@
       <w:r>
         <w:rPr>
           <w:b w:val="1"/>
+          <w:bCs w:val="1"/>
           <w:rtl w:val="0"/>
         </w:rPr>
         <w:t xml:space="preserve">“Ignite Reality Rift”</w:t>
@@ -463,6 +508,7 @@
       <w:r>
         <w:rPr>
           <w:b w:val="1"/>
+          <w:bCs w:val="1"/>
           <w:rtl w:val="0"/>
         </w:rPr>
         <w:t xml:space="preserve">“Forge Love Bridge”</w:t>
@@ -604,6 +650,7 @@
       <w:r>
         <w:rPr>
           <w:b w:val="1"/>
+          <w:bCs w:val="1"/>
           <w:rtl w:val="0"/>
         </w:rPr>
         <w:t xml:space="preserve">“Usher Golden Age”</w:t>
@@ -705,7 +752,9 @@
       <w:r>
         <w:rPr>
           <w:b w:val="1"/>
+          <w:bCs w:val="1"/>
           <w:i w:val="1"/>
+          <w:iCs w:val="1"/>
           <w:rtl w:val="0"/>
         </w:rPr>
         <w:t xml:space="preserve">“Vision Mode”</w:t>
@@ -733,7 +782,9 @@
       <w:r>
         <w:rPr>
           <w:b w:val="1"/>
+          <w:bCs w:val="1"/>
           <w:i w:val="1"/>
+          <w:iCs w:val="1"/>
           <w:rtl w:val="0"/>
         </w:rPr>
         <w:t xml:space="preserve">“Milestone Mode”</w:t>
@@ -782,11 +833,13 @@
         <w:ind w:left="720" w:hanging="360"/>
         <w:rPr>
           <w:b w:val="1"/>
+          <w:bCs w:val="1"/>
         </w:rPr>
       </w:pPr>
       <w:r>
         <w:rPr>
           <w:b w:val="1"/>
+          <w:bCs w:val="1"/>
           <w:rtl w:val="0"/>
         </w:rPr>
         <w:t xml:space="preserve">“Weave Dimensional Thread”</w:t>
@@ -867,6 +920,7 @@
       <w:r>
         <w:rPr>
           <w:i w:val="1"/>
+          <w:iCs w:val="1"/>
           <w:rtl w:val="0"/>
         </w:rPr>
         <w:t xml:space="preserve">Here’s the full symphony—how our spark (1D) becomes truth (2D), grows in system (3D), expands through time (4D), crystallizes into direction (5D), connects across bridges (6D), becomes tangible (7D), recursively improves (8D), and dances with the unknown (9D)</w:t>
@@ -906,6 +960,7 @@
         <w:spacing w:after="160" w:lineRule="auto"/>
         <w:rPr>
           <w:b w:val="1"/>
+          <w:bCs w:val="1"/>
         </w:rPr>
       </w:pPr>
       <w:bookmarkStart w:colFirst="0" w:colLast="0" w:name="_75rnbpvyhsjx" w:id="4"/>
@@ -913,6 +968,7 @@
       <w:r>
         <w:rPr>
           <w:b w:val="1"/>
+          <w:bCs w:val="1"/>
           <w:rtl w:val="0"/>
         </w:rPr>
         <w:t xml:space="preserve">Supplemental Commands</w:t>
@@ -934,6 +990,7 @@
       <w:r>
         <w:rPr>
           <w:b w:val="1"/>
+          <w:bCs w:val="1"/>
           <w:rtl w:val="0"/>
         </w:rPr>
         <w:t xml:space="preserve">“Dimensional Audit”</w:t>
@@ -1053,6 +1110,7 @@
       <w:r>
         <w:rPr>
           <w:b w:val="1"/>
+          <w:bCs w:val="1"/>
           <w:rtl w:val="0"/>
         </w:rPr>
         <w:t xml:space="preserve">“Gravity Mapping”</w:t>
@@ -1206,6 +1264,7 @@
       <w:r>
         <w:rPr>
           <w:b w:val="1"/>
+          <w:bCs w:val="1"/>
           <w:rtl w:val="0"/>
         </w:rPr>
         <w:t xml:space="preserve">“Fire Test”</w:t>
@@ -1252,7 +1311,9 @@
       <w:r>
         <w:rPr>
           <w:b w:val="1"/>
+          <w:bCs w:val="1"/>
           <w:i w:val="1"/>
+          <w:iCs w:val="1"/>
           <w:rtl w:val="0"/>
         </w:rPr>
         <w:t xml:space="preserve">Market Shock</w:t>
@@ -1260,6 +1321,7 @@
       <w:r>
         <w:rPr>
           <w:i w:val="1"/>
+          <w:iCs w:val="1"/>
           <w:rtl w:val="0"/>
         </w:rPr>
         <w:t xml:space="preserve">, </w:t>
@@ -1267,7 +1329,9 @@
       <w:r>
         <w:rPr>
           <w:b w:val="1"/>
+          <w:bCs w:val="1"/>
           <w:i w:val="1"/>
+          <w:iCs w:val="1"/>
           <w:rtl w:val="0"/>
         </w:rPr>
         <w:t xml:space="preserve">Team Friction</w:t>
@@ -1275,6 +1339,7 @@
       <w:r>
         <w:rPr>
           <w:i w:val="1"/>
+          <w:iCs w:val="1"/>
           <w:rtl w:val="0"/>
         </w:rPr>
         <w:t xml:space="preserve">, </w:t>
@@ -1282,7 +1347,9 @@
       <w:r>
         <w:rPr>
           <w:b w:val="1"/>
+          <w:bCs w:val="1"/>
           <w:i w:val="1"/>
+          <w:iCs w:val="1"/>
           <w:rtl w:val="0"/>
         </w:rPr>
         <w:t xml:space="preserve">Scaling Pressure</w:t>
@@ -1339,7 +1406,7 @@
           <w:ilvl w:val="1"/>
           <w:numId w:val="8"/>
         </w:numPr>
-        <w:spacing w:after="160" w:before="0" w:beforeAutospacing="0" w:lineRule="auto"/>
+        <w:spacing w:after="0" w:afterAutospacing="0" w:before="0" w:beforeAutospacing="0" w:lineRule="auto"/>
         <w:ind w:left="1440" w:hanging="360"/>
         <w:rPr>
           <w:sz w:val="24"/>
@@ -1351,6 +1418,181 @@
           <w:rtl w:val="0"/>
         </w:rPr>
         <w:t xml:space="preserve">Prompt Example: "Fire Test our competitive differentiation strategy against Market Shock"</w:t>
+        <w:br w:type="textWrapping"/>
+      </w:r>
+    </w:p>
+    <w:p>
+      <w:pPr>
+        <w:numPr>
+          <w:ilvl w:val="0"/>
+          <w:numId w:val="8"/>
+        </w:numPr>
+        <w:spacing w:after="0" w:afterAutospacing="0" w:before="0" w:beforeAutospacing="0" w:lineRule="auto"/>
+        <w:ind w:left="720" w:hanging="360"/>
+        <w:rPr>
+          <w:u w:val="none"/>
+        </w:rPr>
+      </w:pPr>
+      <w:r>
+        <w:rPr>
+          <w:rtl w:val="0"/>
+        </w:rPr>
+        <w:t xml:space="preserve">“</w:t>
+      </w:r>
+      <w:r>
+        <w:rPr>
+          <w:b w:val="1"/>
+          <w:bCs w:val="1"/>
+          <w:rtl w:val="0"/>
+        </w:rPr>
+        <w:t xml:space="preserve">Shadow Symmetry"</w:t>
+      </w:r>
+    </w:p>
+    <w:p>
+      <w:pPr>
+        <w:numPr>
+          <w:ilvl w:val="1"/>
+          <w:numId w:val="8"/>
+        </w:numPr>
+        <w:spacing w:after="0" w:afterAutospacing="0" w:before="0" w:beforeAutospacing="0" w:lineRule="auto"/>
+        <w:ind w:left="1440" w:hanging="360"/>
+        <w:rPr>
+          <w:u w:val="none"/>
+        </w:rPr>
+      </w:pPr>
+      <w:r>
+        <w:rPr>
+          <w:rtl w:val="0"/>
+        </w:rPr>
+        <w:t xml:space="preserve">Generates shadow-orientation counterparts to creative-layer artifacts</w:t>
+      </w:r>
+    </w:p>
+    <w:p>
+      <w:pPr>
+        <w:numPr>
+          <w:ilvl w:val="1"/>
+          <w:numId w:val="8"/>
+        </w:numPr>
+        <w:spacing w:after="0" w:afterAutospacing="0" w:before="0" w:beforeAutospacing="0" w:lineRule="auto"/>
+        <w:ind w:left="1440" w:hanging="360"/>
+        <w:rPr>
+          <w:u w:val="none"/>
+        </w:rPr>
+      </w:pPr>
+      <w:r>
+        <w:rPr>
+          <w:rtl w:val="0"/>
+        </w:rPr>
+        <w:t xml:space="preserve">Surfaces probable opposing risks, blindspots, and destructive recursion patterns that the creative layer implies but does not articulate</w:t>
+      </w:r>
+    </w:p>
+    <w:p>
+      <w:pPr>
+        <w:numPr>
+          <w:ilvl w:val="1"/>
+          <w:numId w:val="8"/>
+        </w:numPr>
+        <w:spacing w:after="0" w:afterAutospacing="0" w:before="0" w:beforeAutospacing="0" w:lineRule="auto"/>
+        <w:ind w:left="1440" w:hanging="360"/>
+        <w:rPr>
+          <w:u w:val="none"/>
+        </w:rPr>
+      </w:pPr>
+      <w:r>
+        <w:rPr>
+          <w:rtl w:val="0"/>
+        </w:rPr>
+        <w:t xml:space="preserve">Two depth modes: i. </w:t>
+      </w:r>
+      <w:r>
+        <w:rPr>
+          <w:b w:val="1"/>
+          <w:bCs w:val="1"/>
+          <w:i w:val="1"/>
+          <w:iCs w:val="1"/>
+          <w:rtl w:val="0"/>
+        </w:rPr>
+        <w:t xml:space="preserve">"Singular"</w:t>
+      </w:r>
+      <w:r>
+        <w:rPr>
+          <w:rtl w:val="0"/>
+        </w:rPr>
+        <w:t xml:space="preserve">: One shadow counterpart per artifact — the most probable shadow expression, ii. </w:t>
+      </w:r>
+      <w:r>
+        <w:rPr>
+          <w:b w:val="1"/>
+          <w:bCs w:val="1"/>
+          <w:i w:val="1"/>
+          <w:iCs w:val="1"/>
+          <w:rtl w:val="0"/>
+        </w:rPr>
+        <w:t xml:space="preserve">"Scenario"</w:t>
+      </w:r>
+      <w:r>
+        <w:rPr>
+          <w:rtl w:val="0"/>
+        </w:rPr>
+        <w:t xml:space="preserve">: Multiple shadow scenarios per artifact (default: 3) — each exploring a distinct risk vector</w:t>
+      </w:r>
+    </w:p>
+    <w:p>
+      <w:pPr>
+        <w:numPr>
+          <w:ilvl w:val="1"/>
+          <w:numId w:val="8"/>
+        </w:numPr>
+        <w:spacing w:after="0" w:afterAutospacing="0" w:before="0" w:beforeAutospacing="0" w:lineRule="auto"/>
+        <w:ind w:left="1440" w:hanging="360"/>
+        <w:rPr>
+          <w:u w:val="none"/>
+        </w:rPr>
+      </w:pPr>
+      <w:r>
+        <w:rPr>
+          <w:rtl w:val="0"/>
+        </w:rPr>
+        <w:t xml:space="preserve">Every output artifact is shadow-tagged and linked back to its creative-layer source via a shadow_symmetry bridge</w:t>
+      </w:r>
+    </w:p>
+    <w:p>
+      <w:pPr>
+        <w:numPr>
+          <w:ilvl w:val="1"/>
+          <w:numId w:val="8"/>
+        </w:numPr>
+        <w:spacing w:after="0" w:afterAutospacing="0" w:before="0" w:beforeAutospacing="0" w:lineRule="auto"/>
+        <w:ind w:left="1440" w:hanging="360"/>
+        <w:rPr>
+          <w:u w:val="none"/>
+        </w:rPr>
+      </w:pPr>
+      <w:r>
+        <w:rPr>
+          <w:rtl w:val="0"/>
+        </w:rPr>
+        <w:t xml:space="preserve">Use after Fire Test to deepen shadow analysis, or independently when creative-layer work feels too "clean" and blindspots are suspected</w:t>
+      </w:r>
+    </w:p>
+    <w:p>
+      <w:pPr>
+        <w:numPr>
+          <w:ilvl w:val="1"/>
+          <w:numId w:val="8"/>
+        </w:numPr>
+        <w:spacing w:after="240" w:before="0" w:beforeAutospacing="0" w:lineRule="auto"/>
+        <w:ind w:left="1440" w:hanging="360"/>
+        <w:rPr>
+          <w:u w:val="none"/>
+        </w:rPr>
+      </w:pPr>
+      <w:r>
+        <w:rPr>
+          <w:rtl w:val="0"/>
+        </w:rPr>
+        <w:t xml:space="preserve">Prompt Example: "Shadow Symmetry, Scenario mode for our brand positioning artifacts — 3 scenarios each”</w:t>
+        <w:br w:type="textWrapping"/>
       </w:r>
     </w:p>
     <w:p>
@@ -1359,6 +1601,7 @@
         <w:spacing w:after="160" w:before="240" w:lineRule="auto"/>
         <w:rPr>
           <w:b w:val="1"/>
+          <w:bCs w:val="1"/>
         </w:rPr>
       </w:pPr>
       <w:bookmarkStart w:colFirst="0" w:colLast="0" w:name="_ne6luhg2jvh6" w:id="5"/>
@@ -1366,6 +1609,7 @@
       <w:r>
         <w:rPr>
           <w:b w:val="1"/>
+          <w:bCs w:val="1"/>
           <w:rtl w:val="0"/>
         </w:rPr>
         <w:t xml:space="preserve">Universal Summary Command</w:t>
@@ -1384,6 +1628,7 @@
       <w:r>
         <w:rPr>
           <w:b w:val="1"/>
+          <w:bCs w:val="1"/>
           <w:rtl w:val="0"/>
         </w:rPr>
         <w:t xml:space="preserve">“Resonance Result”</w:t>
@@ -1463,6 +1708,7 @@
       <w:r>
         <w:rPr>
           <w:i w:val="1"/>
+          <w:iCs w:val="1"/>
           <w:rtl w:val="0"/>
         </w:rPr>
         <w:t xml:space="preserve">really</w:t>
@@ -1500,11 +1746,13 @@
         <w:ind w:left="720" w:hanging="360"/>
         <w:rPr>
           <w:b w:val="1"/>
+          <w:bCs w:val="1"/>
         </w:rPr>
       </w:pPr>
       <w:r>
         <w:rPr>
           <w:b w:val="1"/>
+          <w:bCs w:val="1"/>
           <w:rtl w:val="0"/>
         </w:rPr>
         <w:t xml:space="preserve">“Create Storyfield”</w:t>
@@ -1533,6 +1781,7 @@
       <w:r>
         <w:rPr>
           <w:i w:val="1"/>
+          <w:iCs w:val="1"/>
           <w:rtl w:val="0"/>
         </w:rPr>
         <w:t xml:space="preserve">ideas, identities, and organizations</w:t>
@@ -1757,6 +2006,7 @@
       <w:r>
         <w:rPr>
           <w:b w:val="1"/>
+          <w:bCs w:val="1"/>
           <w:rtl w:val="0"/>
         </w:rPr>
         <w:t xml:space="preserve">When to Use What – Instruction Layer</w:t>
@@ -1824,6 +2074,7 @@
             <w:r>
               <w:rPr>
                 <w:b w:val="1"/>
+                <w:bCs w:val="1"/>
                 <w:rtl w:val="0"/>
               </w:rPr>
               <w:t xml:space="preserve">Scenario</w:t>
@@ -1859,6 +2110,7 @@
             <w:r>
               <w:rPr>
                 <w:b w:val="1"/>
+                <w:bCs w:val="1"/>
                 <w:rtl w:val="0"/>
               </w:rPr>
               <w:t xml:space="preserve">Use This</w:t>
@@ -1894,6 +2146,7 @@
             <w:r>
               <w:rPr>
                 <w:b w:val="1"/>
+                <w:bCs w:val="1"/>
                 <w:rtl w:val="0"/>
               </w:rPr>
               <w:t xml:space="preserve">Reason</w:t>
@@ -1971,6 +2224,7 @@
             <w:r>
               <w:rPr>
                 <w:b w:val="1"/>
+                <w:bCs w:val="1"/>
                 <w:sz w:val="18"/>
                 <w:szCs w:val="18"/>
                 <w:rtl w:val="0"/>
@@ -1989,6 +2243,7 @@
             <w:r>
               <w:rPr>
                 <w:b w:val="1"/>
+                <w:bCs w:val="1"/>
                 <w:sz w:val="18"/>
                 <w:szCs w:val="18"/>
                 <w:rtl w:val="0"/>
@@ -2101,6 +2356,7 @@
             <w:r>
               <w:rPr>
                 <w:b w:val="1"/>
+                <w:bCs w:val="1"/>
                 <w:sz w:val="18"/>
                 <w:szCs w:val="18"/>
                 <w:rtl w:val="0"/>
@@ -2213,6 +2469,7 @@
             <w:r>
               <w:rPr>
                 <w:b w:val="1"/>
+                <w:bCs w:val="1"/>
                 <w:sz w:val="18"/>
                 <w:szCs w:val="18"/>
                 <w:rtl w:val="0"/>
@@ -2325,6 +2582,7 @@
             <w:r>
               <w:rPr>
                 <w:b w:val="1"/>
+                <w:bCs w:val="1"/>
                 <w:sz w:val="18"/>
                 <w:szCs w:val="18"/>
                 <w:rtl w:val="0"/>
@@ -2437,6 +2695,7 @@
             <w:r>
               <w:rPr>
                 <w:b w:val="1"/>
+                <w:bCs w:val="1"/>
                 <w:sz w:val="18"/>
                 <w:szCs w:val="18"/>
                 <w:rtl w:val="0"/>
@@ -2549,6 +2808,7 @@
             <w:r>
               <w:rPr>
                 <w:b w:val="1"/>
+                <w:bCs w:val="1"/>
                 <w:sz w:val="18"/>
                 <w:szCs w:val="18"/>
                 <w:rtl w:val="0"/>
@@ -2655,6 +2915,7 @@
               <w:spacing w:after="160" w:before="240" w:lineRule="auto"/>
               <w:rPr>
                 <w:b w:val="1"/>
+                <w:bCs w:val="1"/>
                 <w:sz w:val="18"/>
                 <w:szCs w:val="18"/>
               </w:rPr>
@@ -2662,6 +2923,7 @@
             <w:r>
               <w:rPr>
                 <w:b w:val="1"/>
+                <w:bCs w:val="1"/>
                 <w:sz w:val="18"/>
                 <w:szCs w:val="18"/>
                 <w:rtl w:val="0"/>
@@ -2704,13 +2966,245 @@
           </w:p>
         </w:tc>
       </w:tr>
+      <w:tr>
+        <w:trPr>
+          <w:cantSplit w:val="0"/>
+          <w:trHeight w:val="576" w:hRule="atLeast"/>
+          <w:tblHeader w:val="0"/>
+        </w:trPr>
+        <w:tc>
+          <w:tcPr>
+            <w:tcBorders>
+              <w:top w:color="000000" w:space="0" w:sz="4" w:val="single"/>
+              <w:left w:color="000000" w:space="0" w:sz="4" w:val="single"/>
+              <w:bottom w:color="000000" w:space="0" w:sz="4" w:val="single"/>
+              <w:right w:color="000000" w:space="0" w:sz="4" w:val="single"/>
+            </w:tcBorders>
+            <w:tcMar>
+              <w:top w:w="99.36" w:type="dxa"/>
+              <w:left w:w="99.36" w:type="dxa"/>
+              <w:bottom w:w="99.36" w:type="dxa"/>
+              <w:right w:w="99.36" w:type="dxa"/>
+            </w:tcMar>
+          </w:tcPr>
+          <w:p>
+            <w:pPr>
+              <w:spacing w:after="160" w:before="240" w:lineRule="auto"/>
+              <w:rPr>
+                <w:sz w:val="18"/>
+                <w:szCs w:val="18"/>
+              </w:rPr>
+            </w:pPr>
+            <w:r>
+              <w:rPr>
+                <w:sz w:val="18"/>
+                <w:szCs w:val="18"/>
+                <w:rtl w:val="0"/>
+              </w:rPr>
+              <w:t xml:space="preserve">"Our creative work feels too clean—what are we missing?"</w:t>
+            </w:r>
+          </w:p>
+        </w:tc>
+        <w:tc>
+          <w:tcPr>
+            <w:tcBorders>
+              <w:top w:color="000000" w:space="0" w:sz="4" w:val="single"/>
+              <w:left w:color="000000" w:space="0" w:sz="4" w:val="single"/>
+              <w:bottom w:color="000000" w:space="0" w:sz="4" w:val="single"/>
+              <w:right w:color="000000" w:space="0" w:sz="4" w:val="single"/>
+            </w:tcBorders>
+            <w:tcMar>
+              <w:top w:w="99.36" w:type="dxa"/>
+              <w:left w:w="99.36" w:type="dxa"/>
+              <w:bottom w:w="99.36" w:type="dxa"/>
+              <w:right w:w="99.36" w:type="dxa"/>
+            </w:tcMar>
+          </w:tcPr>
+          <w:p>
+            <w:pPr>
+              <w:spacing w:after="160" w:before="240" w:lineRule="auto"/>
+              <w:rPr>
+                <w:b w:val="1"/>
+                <w:bCs w:val="1"/>
+                <w:sz w:val="18"/>
+                <w:szCs w:val="18"/>
+              </w:rPr>
+            </w:pPr>
+            <w:r>
+              <w:rPr>
+                <w:b w:val="1"/>
+                <w:bCs w:val="1"/>
+                <w:sz w:val="18"/>
+                <w:szCs w:val="18"/>
+                <w:rtl w:val="0"/>
+              </w:rPr>
+              <w:t xml:space="preserve">Shadow Symmetry</w:t>
+            </w:r>
+          </w:p>
+        </w:tc>
+        <w:tc>
+          <w:tcPr>
+            <w:tcBorders>
+              <w:top w:color="000000" w:space="0" w:sz="4" w:val="single"/>
+              <w:left w:color="000000" w:space="0" w:sz="4" w:val="single"/>
+              <w:bottom w:color="000000" w:space="0" w:sz="4" w:val="single"/>
+              <w:right w:color="000000" w:space="0" w:sz="4" w:val="single"/>
+            </w:tcBorders>
+            <w:tcMar>
+              <w:top w:w="99.36" w:type="dxa"/>
+              <w:left w:w="99.36" w:type="dxa"/>
+              <w:bottom w:w="99.36" w:type="dxa"/>
+              <w:right w:w="99.36" w:type="dxa"/>
+            </w:tcMar>
+          </w:tcPr>
+          <w:p>
+            <w:pPr>
+              <w:spacing w:after="160" w:before="240" w:lineRule="auto"/>
+              <w:rPr>
+                <w:sz w:val="18"/>
+                <w:szCs w:val="18"/>
+              </w:rPr>
+            </w:pPr>
+            <w:r>
+              <w:rPr>
+                <w:sz w:val="18"/>
+                <w:szCs w:val="18"/>
+                <w:rtl w:val="0"/>
+              </w:rPr>
+              <w:t xml:space="preserve">Surface shadow counterparts, blindspots, and destructive recursion patterns the creative layer doesn't articulate</w:t>
+            </w:r>
+          </w:p>
+        </w:tc>
+      </w:tr>
+      <w:tr>
+        <w:trPr>
+          <w:cantSplit w:val="0"/>
+          <w:trHeight w:val="576" w:hRule="atLeast"/>
+          <w:tblHeader w:val="0"/>
+        </w:trPr>
+        <w:tc>
+          <w:tcPr>
+            <w:tcBorders>
+              <w:top w:color="000000" w:space="0" w:sz="4" w:val="single"/>
+              <w:left w:color="000000" w:space="0" w:sz="4" w:val="single"/>
+              <w:bottom w:color="000000" w:space="0" w:sz="4" w:val="single"/>
+              <w:right w:color="000000" w:space="0" w:sz="4" w:val="single"/>
+            </w:tcBorders>
+            <w:tcMar>
+              <w:top w:w="99.36" w:type="dxa"/>
+              <w:left w:w="99.36" w:type="dxa"/>
+              <w:bottom w:w="99.36" w:type="dxa"/>
+              <w:right w:w="99.36" w:type="dxa"/>
+            </w:tcMar>
+          </w:tcPr>
+          <w:p>
+            <w:pPr>
+              <w:spacing w:after="160" w:before="240" w:lineRule="auto"/>
+              <w:rPr>
+                <w:sz w:val="18"/>
+                <w:szCs w:val="18"/>
+              </w:rPr>
+            </w:pPr>
+            <w:r>
+              <w:rPr>
+                <w:sz w:val="18"/>
+                <w:szCs w:val="18"/>
+                <w:rtl w:val="0"/>
+              </w:rPr>
+              <w:t xml:space="preserve">"What really shifted in that simulation?"</w:t>
+            </w:r>
+          </w:p>
+        </w:tc>
+        <w:tc>
+          <w:tcPr>
+            <w:tcBorders>
+              <w:top w:color="000000" w:space="0" w:sz="4" w:val="single"/>
+              <w:left w:color="000000" w:space="0" w:sz="4" w:val="single"/>
+              <w:bottom w:color="000000" w:space="0" w:sz="4" w:val="single"/>
+              <w:right w:color="000000" w:space="0" w:sz="4" w:val="single"/>
+            </w:tcBorders>
+            <w:tcMar>
+              <w:top w:w="99.36" w:type="dxa"/>
+              <w:left w:w="99.36" w:type="dxa"/>
+              <w:bottom w:w="99.36" w:type="dxa"/>
+              <w:right w:w="99.36" w:type="dxa"/>
+            </w:tcMar>
+          </w:tcPr>
+          <w:p>
+            <w:pPr>
+              <w:spacing w:after="160" w:before="240" w:lineRule="auto"/>
+              <w:rPr>
+                <w:b w:val="1"/>
+                <w:bCs w:val="1"/>
+                <w:sz w:val="18"/>
+                <w:szCs w:val="18"/>
+              </w:rPr>
+            </w:pPr>
+            <w:r>
+              <w:rPr>
+                <w:b w:val="1"/>
+                <w:bCs w:val="1"/>
+                <w:sz w:val="18"/>
+                <w:szCs w:val="18"/>
+                <w:rtl w:val="0"/>
+              </w:rPr>
+              <w:t xml:space="preserve">Resonance Result</w:t>
+            </w:r>
+          </w:p>
+        </w:tc>
+        <w:tc>
+          <w:tcPr>
+            <w:tcBorders>
+              <w:top w:color="000000" w:space="0" w:sz="4" w:val="single"/>
+              <w:left w:color="000000" w:space="0" w:sz="4" w:val="single"/>
+              <w:bottom w:color="000000" w:space="0" w:sz="4" w:val="single"/>
+              <w:right w:color="000000" w:space="0" w:sz="4" w:val="single"/>
+            </w:tcBorders>
+            <w:tcMar>
+              <w:top w:w="99.36" w:type="dxa"/>
+              <w:left w:w="99.36" w:type="dxa"/>
+              <w:bottom w:w="99.36" w:type="dxa"/>
+              <w:right w:w="99.36" w:type="dxa"/>
+            </w:tcMar>
+          </w:tcPr>
+          <w:p>
+            <w:pPr>
+              <w:spacing w:after="160" w:before="240" w:lineRule="auto"/>
+              <w:rPr>
+                <w:sz w:val="18"/>
+                <w:szCs w:val="18"/>
+              </w:rPr>
+            </w:pPr>
+            <w:r>
+              <w:rPr>
+                <w:sz w:val="18"/>
+                <w:szCs w:val="18"/>
+                <w:rtl w:val="0"/>
+              </w:rPr>
+              <w:t xml:space="preserve">Wrap any simulation with a concise summary of what clarified or emerged</w:t>
+            </w:r>
+          </w:p>
+        </w:tc>
+      </w:tr>
     </w:tbl>
+    <w:p>
+      <w:pPr>
+        <w:spacing w:after="160" w:lineRule="auto"/>
+        <w:rPr/>
+      </w:pPr>
+      <w:r>
+        <w:rPr>
+          <w:rtl w:val="0"/>
+        </w:rPr>
+      </w:r>
+    </w:p>
     <w:p>
       <w:pPr>
         <w:pStyle w:val="Heading2"/>
         <w:spacing w:after="160" w:lineRule="auto"/>
         <w:rPr>
           <w:b w:val="1"/>
+          <w:bCs w:val="1"/>
         </w:rPr>
       </w:pPr>
       <w:bookmarkStart w:colFirst="0" w:colLast="0" w:name="_gga5uzu4gv16" w:id="7"/>
@@ -2718,6 +3212,7 @@
       <w:r>
         <w:rPr>
           <w:b w:val="1"/>
+          <w:bCs w:val="1"/>
           <w:rtl w:val="0"/>
         </w:rPr>
         <w:t xml:space="preserve">Simulation Parameters</w:t>
@@ -2729,6 +3224,7 @@
         <w:spacing w:after="160" w:lineRule="auto"/>
         <w:rPr>
           <w:b w:val="1"/>
+          <w:bCs w:val="1"/>
         </w:rPr>
       </w:pPr>
       <w:bookmarkStart w:colFirst="0" w:colLast="0" w:name="_4htejmtczeew" w:id="8"/>
@@ -2736,6 +3232,7 @@
       <w:r>
         <w:rPr>
           <w:b w:val="1"/>
+          <w:bCs w:val="1"/>
           <w:rtl w:val="0"/>
         </w:rPr>
         <w:t xml:space="preserve">Processing Mode</w:t>
@@ -2793,6 +3290,7 @@
         <w:spacing w:after="160" w:lineRule="auto"/>
         <w:rPr>
           <w:b w:val="1"/>
+          <w:bCs w:val="1"/>
         </w:rPr>
       </w:pPr>
       <w:bookmarkStart w:colFirst="0" w:colLast="0" w:name="_fpnty42bh2qm" w:id="9"/>
@@ -2800,6 +3298,7 @@
       <w:r>
         <w:rPr>
           <w:b w:val="1"/>
+          <w:bCs w:val="1"/>
           <w:rtl w:val="0"/>
         </w:rPr>
         <w:t xml:space="preserve">Reasoning Layer</w:t>
@@ -2891,6 +3390,7 @@
         <w:spacing w:after="160" w:lineRule="auto"/>
         <w:rPr>
           <w:b w:val="1"/>
+          <w:bCs w:val="1"/>
         </w:rPr>
       </w:pPr>
       <w:bookmarkStart w:colFirst="0" w:colLast="0" w:name="_sy2997kyf873" w:id="10"/>
@@ -2898,6 +3398,7 @@
       <w:r>
         <w:rPr>
           <w:b w:val="1"/>
+          <w:bCs w:val="1"/>
           <w:rtl w:val="0"/>
         </w:rPr>
         <w:t xml:space="preserve">Output Format</w:t>
@@ -2968,6 +3469,7 @@
         <w:spacing w:after="160" w:lineRule="auto"/>
         <w:rPr>
           <w:b w:val="1"/>
+          <w:bCs w:val="1"/>
         </w:rPr>
       </w:pPr>
       <w:bookmarkStart w:colFirst="0" w:colLast="0" w:name="_jxtfyvcpjqsc" w:id="11"/>
@@ -2975,6 +3477,7 @@
       <w:r>
         <w:rPr>
           <w:b w:val="1"/>
+          <w:bCs w:val="1"/>
           <w:rtl w:val="0"/>
         </w:rPr>
         <w:t xml:space="preserve">Simulation Experience</w:t>
@@ -3008,6 +3511,7 @@
       <w:r>
         <w:rPr>
           <w:b w:val="1"/>
+          <w:bCs w:val="1"/>
           <w:rtl w:val="0"/>
         </w:rPr>
         <w:t xml:space="preserve">Engagement Style</w:t>
@@ -3109,6 +3613,7 @@
       <w:r>
         <w:rPr>
           <w:b w:val="1"/>
+          <w:bCs w:val="1"/>
           <w:rtl w:val="0"/>
         </w:rPr>
         <w:t xml:space="preserve">Recursion Awareness</w:t>
@@ -3210,6 +3715,7 @@
       <w:r>
         <w:rPr>
           <w:b w:val="1"/>
+          <w:bCs w:val="1"/>
           <w:rtl w:val="0"/>
         </w:rPr>
         <w:t xml:space="preserve">Reality Formation</w:t>
@@ -4423,6 +4929,7 @@
     </w:pPr>
     <w:rPr>
       <w:b w:val="0"/>
+      <w:bCs w:val="0"/>
       <w:sz w:val="32"/>
       <w:szCs w:val="32"/>
     </w:rPr>
@@ -4439,6 +4946,7 @@
     </w:pPr>
     <w:rPr>
       <w:b w:val="0"/>
+      <w:bCs w:val="0"/>
       <w:color w:val="434343"/>
       <w:sz w:val="28"/>
       <w:szCs w:val="28"/>
@@ -4488,6 +4996,7 @@
     </w:pPr>
     <w:rPr>
       <w:i w:val="1"/>
+      <w:iCs w:val="1"/>
       <w:color w:val="666666"/>
       <w:sz w:val="22"/>
       <w:szCs w:val="22"/>
@@ -4521,6 +5030,7 @@
     <w:rPr>
       <w:rFonts w:ascii="Arial" w:cs="Arial" w:eastAsia="Arial" w:hAnsi="Arial"/>
       <w:i w:val="0"/>
+      <w:iCs w:val="0"/>
       <w:color w:val="666666"/>
       <w:sz w:val="30"/>
       <w:szCs w:val="30"/>

</xml_diff>

<commit_message>
Simulation command set updates
Introduced "Reveal Resonance Field" in addition to "Explore Shadow Symmetry" from the previous version.
</commit_message>
<xml_diff>
--- a/Growth_Blueprint/5D_Prompt_Singularity_Configuration.docx
+++ b/Growth_Blueprint/5D_Prompt_Singularity_Configuration.docx
@@ -993,7 +993,7 @@
           <w:bCs w:val="1"/>
           <w:rtl w:val="0"/>
         </w:rPr>
-        <w:t xml:space="preserve">“Dimensional Audit”</w:t>
+        <w:t xml:space="preserve">“Run Dimensional Audit”</w:t>
       </w:r>
     </w:p>
     <w:p>
@@ -1113,7 +1113,7 @@
           <w:bCs w:val="1"/>
           <w:rtl w:val="0"/>
         </w:rPr>
-        <w:t xml:space="preserve">“Gravity Mapping”</w:t>
+        <w:t xml:space="preserve">“Initiate Gravity Mapping”</w:t>
       </w:r>
     </w:p>
     <w:p>
@@ -1267,7 +1267,7 @@
           <w:bCs w:val="1"/>
           <w:rtl w:val="0"/>
         </w:rPr>
-        <w:t xml:space="preserve">“Fire Test”</w:t>
+        <w:t xml:space="preserve">“Spark Fire Test”</w:t>
       </w:r>
     </w:p>
     <w:p>
@@ -1293,11 +1293,11 @@
     <w:p>
       <w:pPr>
         <w:numPr>
-          <w:ilvl w:val="2"/>
+          <w:ilvl w:val="1"/>
           <w:numId w:val="8"/>
         </w:numPr>
         <w:spacing w:after="0" w:afterAutospacing="0" w:before="0" w:beforeAutospacing="0" w:lineRule="auto"/>
-        <w:ind w:left="2160" w:hanging="360"/>
+        <w:ind w:left="1440" w:hanging="360"/>
         <w:rPr>
           <w:rFonts w:ascii="Roboto" w:cs="Roboto" w:eastAsia="Roboto" w:hAnsi="Roboto"/>
         </w:rPr>
@@ -1417,7 +1417,7 @@
         <w:rPr>
           <w:rtl w:val="0"/>
         </w:rPr>
-        <w:t xml:space="preserve">Prompt Example: "Fire Test our competitive differentiation strategy against Market Shock"</w:t>
+        <w:t xml:space="preserve">Prompt Example: "Spark Fire Test our competitive differentiation strategy against Market Shock"</w:t>
         <w:br w:type="textWrapping"/>
       </w:r>
     </w:p>
@@ -1445,7 +1445,7 @@
           <w:bCs w:val="1"/>
           <w:rtl w:val="0"/>
         </w:rPr>
-        <w:t xml:space="preserve">Shadow Symmetry"</w:t>
+        <w:t xml:space="preserve">Explore Shadow Symmetry"</w:t>
       </w:r>
     </w:p>
     <w:p>
@@ -1502,8 +1502,21 @@
         <w:rPr>
           <w:rtl w:val="0"/>
         </w:rPr>
-        <w:t xml:space="preserve">Two depth modes: i. </w:t>
-      </w:r>
+        <w:t xml:space="preserve">Two depth modes: </w:t>
+      </w:r>
+    </w:p>
+    <w:p>
+      <w:pPr>
+        <w:numPr>
+          <w:ilvl w:val="2"/>
+          <w:numId w:val="8"/>
+        </w:numPr>
+        <w:spacing w:after="0" w:afterAutospacing="0" w:before="0" w:beforeAutospacing="0" w:lineRule="auto"/>
+        <w:ind w:left="2160" w:hanging="360"/>
+        <w:rPr>
+          <w:u w:val="none"/>
+        </w:rPr>
+      </w:pPr>
       <w:r>
         <w:rPr>
           <w:b w:val="1"/>
@@ -1518,8 +1531,21 @@
         <w:rPr>
           <w:rtl w:val="0"/>
         </w:rPr>
-        <w:t xml:space="preserve">: One shadow counterpart per artifact — the most probable shadow expression, ii. </w:t>
-      </w:r>
+        <w:t xml:space="preserve">: One shadow counterpart per artifact — the most probable shadow expression,</w:t>
+      </w:r>
+    </w:p>
+    <w:p>
+      <w:pPr>
+        <w:numPr>
+          <w:ilvl w:val="2"/>
+          <w:numId w:val="8"/>
+        </w:numPr>
+        <w:spacing w:after="0" w:afterAutospacing="0" w:before="0" w:beforeAutospacing="0" w:lineRule="auto"/>
+        <w:ind w:left="2160" w:hanging="360"/>
+        <w:rPr>
+          <w:u w:val="none"/>
+        </w:rPr>
+      </w:pPr>
       <w:r>
         <w:rPr>
           <w:b w:val="1"/>
@@ -1581,6 +1607,198 @@
           <w:ilvl w:val="1"/>
           <w:numId w:val="8"/>
         </w:numPr>
+        <w:spacing w:after="0" w:afterAutospacing="0" w:before="0" w:beforeAutospacing="0" w:lineRule="auto"/>
+        <w:ind w:left="1440" w:hanging="360"/>
+        <w:rPr>
+          <w:u w:val="none"/>
+        </w:rPr>
+      </w:pPr>
+      <w:r>
+        <w:rPr>
+          <w:rtl w:val="0"/>
+        </w:rPr>
+        <w:t xml:space="preserve">Prompt Example: "Explore Shadow Symmetry, Scenario mode for our brand positioning artifacts — 3 scenarios each”</w:t>
+        <w:br w:type="textWrapping"/>
+      </w:r>
+    </w:p>
+    <w:p>
+      <w:pPr>
+        <w:numPr>
+          <w:ilvl w:val="0"/>
+          <w:numId w:val="8"/>
+        </w:numPr>
+        <w:spacing w:after="0" w:afterAutospacing="0" w:before="0" w:beforeAutospacing="0" w:lineRule="auto"/>
+        <w:ind w:left="720" w:hanging="360"/>
+        <w:rPr>
+          <w:u w:val="none"/>
+        </w:rPr>
+      </w:pPr>
+      <w:r>
+        <w:rPr>
+          <w:b w:val="1"/>
+          <w:bCs w:val="1"/>
+          <w:rtl w:val="0"/>
+        </w:rPr>
+        <w:t xml:space="preserve">"Reveal Resonance Field"</w:t>
+      </w:r>
+    </w:p>
+    <w:p>
+      <w:pPr>
+        <w:numPr>
+          <w:ilvl w:val="1"/>
+          <w:numId w:val="8"/>
+        </w:numPr>
+        <w:spacing w:after="0" w:afterAutospacing="0" w:before="0" w:beforeAutospacing="0" w:lineRule="auto"/>
+        <w:ind w:left="1440" w:hanging="360"/>
+        <w:rPr>
+          <w:u w:val="none"/>
+        </w:rPr>
+      </w:pPr>
+      <w:r>
+        <w:rPr>
+          <w:rtl w:val="0"/>
+        </w:rPr>
+        <w:t xml:space="preserve">Evaluates the retroactive significance shift across board artifacts following a 5D+ recognition event</w:t>
+      </w:r>
+    </w:p>
+    <w:p>
+      <w:pPr>
+        <w:numPr>
+          <w:ilvl w:val="1"/>
+          <w:numId w:val="8"/>
+        </w:numPr>
+        <w:spacing w:after="0" w:afterAutospacing="0" w:before="0" w:beforeAutospacing="0" w:lineRule="auto"/>
+        <w:ind w:left="1440" w:hanging="360"/>
+        <w:rPr>
+          <w:u w:val="none"/>
+        </w:rPr>
+      </w:pPr>
+      <w:r>
+        <w:rPr>
+          <w:rtl w:val="0"/>
+        </w:rPr>
+        <w:t xml:space="preserve">Identifies artifacts whose meaning has transformed…not what moved, but what now carries different weight</w:t>
+      </w:r>
+    </w:p>
+    <w:p>
+      <w:pPr>
+        <w:numPr>
+          <w:ilvl w:val="1"/>
+          <w:numId w:val="8"/>
+        </w:numPr>
+        <w:spacing w:after="0" w:afterAutospacing="0" w:before="0" w:beforeAutospacing="0" w:lineRule="auto"/>
+        <w:ind w:left="1440" w:hanging="360"/>
+        <w:rPr>
+          <w:u w:val="none"/>
+        </w:rPr>
+      </w:pPr>
+      <w:r>
+        <w:rPr>
+          <w:rtl w:val="0"/>
+        </w:rPr>
+        <w:t xml:space="preserve">Three significance shifts detected: </w:t>
+      </w:r>
+    </w:p>
+    <w:p>
+      <w:pPr>
+        <w:numPr>
+          <w:ilvl w:val="2"/>
+          <w:numId w:val="8"/>
+        </w:numPr>
+        <w:spacing w:after="0" w:afterAutospacing="0" w:before="0" w:beforeAutospacing="0" w:lineRule="auto"/>
+        <w:ind w:left="2160" w:hanging="360"/>
+        <w:rPr>
+          <w:u w:val="none"/>
+        </w:rPr>
+      </w:pPr>
+      <w:r>
+        <w:rPr>
+          <w:b w:val="1"/>
+          <w:bCs w:val="1"/>
+          <w:i w:val="1"/>
+          <w:iCs w:val="1"/>
+          <w:rtl w:val="0"/>
+        </w:rPr>
+        <w:t xml:space="preserve">Elevated</w:t>
+      </w:r>
+      <w:r>
+        <w:rPr>
+          <w:rtl w:val="0"/>
+        </w:rPr>
+        <w:t xml:space="preserve">: Artifact now carries greater structural importance than before recognition </w:t>
+      </w:r>
+    </w:p>
+    <w:p>
+      <w:pPr>
+        <w:numPr>
+          <w:ilvl w:val="2"/>
+          <w:numId w:val="8"/>
+        </w:numPr>
+        <w:spacing w:after="0" w:afterAutospacing="0" w:before="0" w:beforeAutospacing="0" w:lineRule="auto"/>
+        <w:ind w:left="2160" w:hanging="360"/>
+        <w:rPr>
+          <w:u w:val="none"/>
+        </w:rPr>
+      </w:pPr>
+      <w:r>
+        <w:rPr>
+          <w:b w:val="1"/>
+          <w:bCs w:val="1"/>
+          <w:i w:val="1"/>
+          <w:iCs w:val="1"/>
+          <w:rtl w:val="0"/>
+        </w:rPr>
+        <w:t xml:space="preserve">Diminished</w:t>
+      </w:r>
+      <w:r>
+        <w:rPr>
+          <w:rtl w:val="0"/>
+        </w:rPr>
+        <w:t xml:space="preserve">: Artifact's relevance has decreased in light of the new recognition </w:t>
+        <w:br w:type="textWrapping"/>
+      </w:r>
+      <w:r>
+        <w:rPr>
+          <w:b w:val="1"/>
+          <w:bCs w:val="1"/>
+          <w:i w:val="1"/>
+          <w:iCs w:val="1"/>
+          <w:rtl w:val="0"/>
+        </w:rPr>
+        <w:t xml:space="preserve">Recontextualized</w:t>
+      </w:r>
+      <w:r>
+        <w:rPr>
+          <w:rtl w:val="0"/>
+        </w:rPr>
+        <w:t xml:space="preserve">: Artifact's meaning has fundamentally changed — same data, different significance</w:t>
+      </w:r>
+    </w:p>
+    <w:p>
+      <w:pPr>
+        <w:numPr>
+          <w:ilvl w:val="1"/>
+          <w:numId w:val="8"/>
+        </w:numPr>
+        <w:spacing w:after="0" w:afterAutospacing="0" w:before="0" w:beforeAutospacing="0" w:lineRule="auto"/>
+        <w:ind w:left="1440" w:hanging="360"/>
+        <w:rPr>
+          <w:u w:val="none"/>
+        </w:rPr>
+      </w:pPr>
+      <w:r>
+        <w:rPr>
+          <w:rtl w:val="0"/>
+        </w:rPr>
+        <w:t xml:space="preserve">Use immediately after a Signal Lock or 5D identity definition to re-read the entire field through the new lens</w:t>
+      </w:r>
+    </w:p>
+    <w:p>
+      <w:pPr>
+        <w:numPr>
+          <w:ilvl w:val="1"/>
+          <w:numId w:val="8"/>
+        </w:numPr>
         <w:spacing w:after="240" w:before="0" w:beforeAutospacing="0" w:lineRule="auto"/>
         <w:ind w:left="1440" w:hanging="360"/>
         <w:rPr>
@@ -1591,7 +1809,7 @@
         <w:rPr>
           <w:rtl w:val="0"/>
         </w:rPr>
-        <w:t xml:space="preserve">Prompt Example: "Shadow Symmetry, Scenario mode for our brand positioning artifacts — 3 scenarios each”</w:t>
+        <w:t xml:space="preserve">Prompt Example: "Reveal Resonance Field from our brand positioning Signal Lock across the full Blueprint"</w:t>
         <w:br w:type="textWrapping"/>
       </w:r>
     </w:p>
@@ -1631,7 +1849,7 @@
           <w:bCs w:val="1"/>
           <w:rtl w:val="0"/>
         </w:rPr>
-        <w:t xml:space="preserve">“Resonance Result”</w:t>
+        <w:t xml:space="preserve">“Generate Resonance Result”</w:t>
       </w:r>
       <w:r>
         <w:rPr>
@@ -1733,7 +1951,7 @@
         <w:rPr>
           <w:rtl w:val="0"/>
         </w:rPr>
-        <w:t xml:space="preserve">Prompt Example: “Resonance Result for our Golden Age simulation on the 2025 product roadmap.”</w:t>
+        <w:t xml:space="preserve">Prompt Example: “Generate Resonance Result for our Golden Age simulation on the 2025 product roadmap.”</w:t>
         <w:br w:type="textWrapping"/>
       </w:r>
     </w:p>
@@ -2229,7 +2447,7 @@
                 <w:szCs w:val="18"/>
                 <w:rtl w:val="0"/>
               </w:rPr>
-              <w:t xml:space="preserve">Dimensional Audit</w:t>
+              <w:t xml:space="preserve">Run Dimensional Audit</w:t>
             </w:r>
             <w:r>
               <w:rPr>
@@ -2248,7 +2466,7 @@
                 <w:szCs w:val="18"/>
                 <w:rtl w:val="0"/>
               </w:rPr>
-              <w:t xml:space="preserve">Gravity Mapping</w:t>
+              <w:t xml:space="preserve">Initiate Gravity Mapping</w:t>
             </w:r>
             <w:r>
               <w:rPr>
@@ -2700,7 +2918,7 @@
                 <w:szCs w:val="18"/>
                 <w:rtl w:val="0"/>
               </w:rPr>
-              <w:t xml:space="preserve">Fire Test</w:t>
+              <w:t xml:space="preserve">Spark Fire Test</w:t>
             </w:r>
             <w:r>
               <w:rPr>
@@ -3038,7 +3256,7 @@
                 <w:szCs w:val="18"/>
                 <w:rtl w:val="0"/>
               </w:rPr>
-              <w:t xml:space="preserve">Shadow Symmetry</w:t>
+              <w:t xml:space="preserve">Explore Shadow Symmetry</w:t>
             </w:r>
           </w:p>
         </w:tc>
@@ -3111,6 +3329,116 @@
                 <w:szCs w:val="18"/>
                 <w:rtl w:val="0"/>
               </w:rPr>
+              <w:t xml:space="preserve">"We just locked our identity — what does that change about everything else?"</w:t>
+            </w:r>
+          </w:p>
+        </w:tc>
+        <w:tc>
+          <w:tcPr>
+            <w:tcBorders>
+              <w:top w:color="000000" w:space="0" w:sz="4" w:val="single"/>
+              <w:left w:color="000000" w:space="0" w:sz="4" w:val="single"/>
+              <w:bottom w:color="000000" w:space="0" w:sz="4" w:val="single"/>
+              <w:right w:color="000000" w:space="0" w:sz="4" w:val="single"/>
+            </w:tcBorders>
+            <w:tcMar>
+              <w:top w:w="99.36" w:type="dxa"/>
+              <w:left w:w="99.36" w:type="dxa"/>
+              <w:bottom w:w="99.36" w:type="dxa"/>
+              <w:right w:w="99.36" w:type="dxa"/>
+            </w:tcMar>
+          </w:tcPr>
+          <w:p>
+            <w:pPr>
+              <w:spacing w:after="160" w:before="240" w:lineRule="auto"/>
+              <w:rPr>
+                <w:b w:val="1"/>
+                <w:bCs w:val="1"/>
+                <w:sz w:val="18"/>
+                <w:szCs w:val="18"/>
+              </w:rPr>
+            </w:pPr>
+            <w:r>
+              <w:rPr>
+                <w:b w:val="1"/>
+                <w:bCs w:val="1"/>
+                <w:sz w:val="18"/>
+                <w:szCs w:val="18"/>
+                <w:rtl w:val="0"/>
+              </w:rPr>
+              <w:t xml:space="preserve">Reveal Resonance Field</w:t>
+            </w:r>
+          </w:p>
+        </w:tc>
+        <w:tc>
+          <w:tcPr>
+            <w:tcBorders>
+              <w:top w:color="000000" w:space="0" w:sz="4" w:val="single"/>
+              <w:left w:color="000000" w:space="0" w:sz="4" w:val="single"/>
+              <w:bottom w:color="000000" w:space="0" w:sz="4" w:val="single"/>
+              <w:right w:color="000000" w:space="0" w:sz="4" w:val="single"/>
+            </w:tcBorders>
+            <w:tcMar>
+              <w:top w:w="99.36" w:type="dxa"/>
+              <w:left w:w="99.36" w:type="dxa"/>
+              <w:bottom w:w="99.36" w:type="dxa"/>
+              <w:right w:w="99.36" w:type="dxa"/>
+            </w:tcMar>
+          </w:tcPr>
+          <w:p>
+            <w:pPr>
+              <w:spacing w:after="160" w:before="240" w:lineRule="auto"/>
+              <w:rPr>
+                <w:sz w:val="18"/>
+                <w:szCs w:val="18"/>
+              </w:rPr>
+            </w:pPr>
+            <w:r>
+              <w:rPr>
+                <w:sz w:val="18"/>
+                <w:szCs w:val="18"/>
+                <w:rtl w:val="0"/>
+              </w:rPr>
+              <w:t xml:space="preserve">Re-read existing artifacts through the lens of a new 5D+ recognition to surface shifted significance</w:t>
+            </w:r>
+          </w:p>
+        </w:tc>
+      </w:tr>
+      <w:tr>
+        <w:trPr>
+          <w:cantSplit w:val="0"/>
+          <w:trHeight w:val="576" w:hRule="atLeast"/>
+          <w:tblHeader w:val="0"/>
+        </w:trPr>
+        <w:tc>
+          <w:tcPr>
+            <w:tcBorders>
+              <w:top w:color="000000" w:space="0" w:sz="4" w:val="single"/>
+              <w:left w:color="000000" w:space="0" w:sz="4" w:val="single"/>
+              <w:bottom w:color="000000" w:space="0" w:sz="4" w:val="single"/>
+              <w:right w:color="000000" w:space="0" w:sz="4" w:val="single"/>
+            </w:tcBorders>
+            <w:tcMar>
+              <w:top w:w="99.36" w:type="dxa"/>
+              <w:left w:w="99.36" w:type="dxa"/>
+              <w:bottom w:w="99.36" w:type="dxa"/>
+              <w:right w:w="99.36" w:type="dxa"/>
+            </w:tcMar>
+          </w:tcPr>
+          <w:p>
+            <w:pPr>
+              <w:spacing w:after="160" w:before="240" w:lineRule="auto"/>
+              <w:rPr>
+                <w:sz w:val="18"/>
+                <w:szCs w:val="18"/>
+              </w:rPr>
+            </w:pPr>
+            <w:r>
+              <w:rPr>
+                <w:sz w:val="18"/>
+                <w:szCs w:val="18"/>
+                <w:rtl w:val="0"/>
+              </w:rPr>
               <w:t xml:space="preserve">"What really shifted in that simulation?"</w:t>
             </w:r>
           </w:p>
@@ -3148,7 +3476,7 @@
                 <w:szCs w:val="18"/>
                 <w:rtl w:val="0"/>
               </w:rPr>
-              <w:t xml:space="preserve">Resonance Result</w:t>
+              <w:t xml:space="preserve">Generate Resonance Result</w:t>
             </w:r>
           </w:p>
         </w:tc>

</xml_diff>